<commit_message>
Updated to add Github reference
</commit_message>
<xml_diff>
--- a/JAMA_submission/manuscript/manuscript_jama.docx
+++ b/JAMA_submission/manuscript/manuscript_jama.docx
@@ -743,7 +743,9 @@
       <w:pPr>
         <w:spacing w:before="240" w:after="120"/>
         <w:rPr>
+          <w:rFonts w:ascii="Times New Roman" w:hAnsi="Times New Roman"/>
           <w:bCs/>
+          <w:sz w:val="24"/>
         </w:rPr>
       </w:pPr>
       <w:r>
@@ -758,6 +760,63 @@
     <w:p>
       <w:pPr>
         <w:spacing w:before="240" w:after="120"/>
+        <w:rPr>
+          <w:rFonts w:ascii="Times New Roman" w:hAnsi="Times New Roman"/>
+          <w:bCs/>
+          <w:sz w:val="24"/>
+        </w:rPr>
+      </w:pPr>
+      <w:r>
+        <w:rPr>
+          <w:rFonts w:ascii="Times New Roman" w:hAnsi="Times New Roman"/>
+          <w:bCs/>
+          <w:sz w:val="24"/>
+        </w:rPr>
+        <w:t>Data Code &amp; Availability</w:t>
+      </w:r>
+    </w:p>
+    <w:p>
+      <w:pPr>
+        <w:spacing w:before="240" w:after="120"/>
+        <w:rPr>
+          <w:rFonts w:ascii="Times New Roman" w:hAnsi="Times New Roman"/>
+          <w:bCs/>
+          <w:sz w:val="24"/>
+        </w:rPr>
+      </w:pPr>
+      <w:r>
+        <w:rPr>
+          <w:rFonts w:ascii="Times New Roman" w:hAnsi="Times New Roman"/>
+          <w:bCs/>
+          <w:sz w:val="24"/>
+        </w:rPr>
+        <w:t xml:space="preserve">All data and code have been deposited at </w:t>
+      </w:r>
+      <w:hyperlink r:id="rId8" w:history="1">
+        <w:proofErr w:type="spellStart"/>
+        <w:r>
+          <w:rPr>
+            <w:rStyle w:val="Hyperlink"/>
+            <w:rFonts w:ascii="Times New Roman" w:hAnsi="Times New Roman"/>
+            <w:bCs/>
+            <w:sz w:val="24"/>
+          </w:rPr>
+          <w:t>Github</w:t>
+        </w:r>
+        <w:proofErr w:type="spellEnd"/>
+      </w:hyperlink>
+      <w:r>
+        <w:rPr>
+          <w:rFonts w:ascii="Times New Roman" w:hAnsi="Times New Roman"/>
+          <w:bCs/>
+          <w:sz w:val="24"/>
+        </w:rPr>
+        <w:t>.</w:t>
+      </w:r>
+    </w:p>
+    <w:p>
+      <w:pPr>
+        <w:spacing w:before="240" w:after="120"/>
       </w:pPr>
       <w:r>
         <w:rPr>
@@ -817,6 +876,7 @@
           <w:rFonts w:ascii="Times New Roman" w:hAnsi="Times New Roman"/>
           <w:sz w:val="24"/>
         </w:rPr>
+        <w:lastRenderedPageBreak/>
         <w:t>4. Clayton JA, Tannenbaum C. Reporting sex, gender, or both in clinical research? JAMA. 2016;316(18):1863-1864.</w:t>
       </w:r>
     </w:p>
@@ -834,7 +894,6 @@
           <w:rFonts w:ascii="Times New Roman" w:hAnsi="Times New Roman"/>
           <w:sz w:val="24"/>
         </w:rPr>
-        <w:lastRenderedPageBreak/>
         <w:t>5. Pinnow E, Sharma P, Parekh A, Gevorkian N, Uhl K. Increasing participation of women in early phase clinical trials approved by the FDA. Women's Health Issues. 2009;19(2):89-93.</w:t>
       </w:r>
     </w:p>
@@ -1103,7 +1162,7 @@
       </w:pPr>
     </w:p>
     <w:sectPr>
-      <w:headerReference w:type="default" r:id="rId8"/>
+      <w:headerReference w:type="default" r:id="rId9"/>
       <w:pgSz w:w="12240" w:h="15840"/>
       <w:pgMar w:top="1440" w:right="1440" w:bottom="1440" w:left="1440" w:header="720" w:footer="720" w:gutter="0"/>
       <w:cols w:space="720"/>
@@ -12793,6 +12852,29 @@
       </w:tcPr>
     </w:tblStylePr>
   </w:style>
+  <w:style w:type="character" w:styleId="Hyperlink">
+    <w:name w:val="Hyperlink"/>
+    <w:basedOn w:val="DefaultParagraphFont"/>
+    <w:uiPriority w:val="99"/>
+    <w:unhideWhenUsed/>
+    <w:rsid w:val="00AF0FE6"/>
+    <w:rPr>
+      <w:color w:val="0000FF" w:themeColor="hyperlink"/>
+      <w:u w:val="single"/>
+    </w:rPr>
+  </w:style>
+  <w:style w:type="character" w:styleId="UnresolvedMention">
+    <w:name w:val="Unresolved Mention"/>
+    <w:basedOn w:val="DefaultParagraphFont"/>
+    <w:uiPriority w:val="99"/>
+    <w:semiHidden/>
+    <w:unhideWhenUsed/>
+    <w:rsid w:val="00AF0FE6"/>
+    <w:rPr>
+      <w:color w:val="605E5C"/>
+      <w:shd w:val="clear" w:color="auto" w:fill="E1DFDD"/>
+    </w:rPr>
+  </w:style>
 </w:styles>
 </file>
 

</xml_diff>

<commit_message>
Change for final submission
</commit_message>
<xml_diff>
--- a/JAMA_submission/manuscript/manuscript_jama.docx
+++ b/JAMA_submission/manuscript/manuscript_jama.docx
@@ -1114,8 +1114,6 @@
         <w:ind w:left="720"/>
         <w:rPr>
           <w:rFonts w:ascii="Times New Roman" w:hAnsi="Times New Roman"/>
-          <w:b/>
-          <w:bCs/>
           <w:sz w:val="24"/>
         </w:rPr>
       </w:pPr>
@@ -1157,12 +1155,185 @@
     </w:p>
     <w:p>
       <w:pPr>
+        <w:rPr>
+          <w:rFonts w:ascii="Times New Roman" w:hAnsi="Times New Roman"/>
+          <w:b/>
+          <w:bCs/>
+          <w:sz w:val="24"/>
+        </w:rPr>
+      </w:pPr>
+      <w:r>
+        <w:rPr>
+          <w:rFonts w:ascii="Times New Roman" w:hAnsi="Times New Roman"/>
+          <w:b/>
+          <w:bCs/>
+          <w:sz w:val="24"/>
+        </w:rPr>
+        <w:br w:type="page"/>
+      </w:r>
+    </w:p>
+    <w:p>
+      <w:pPr>
         <w:spacing w:after="0" w:line="480" w:lineRule="auto"/>
         <w:ind w:left="720"/>
       </w:pPr>
+      <w:r>
+        <w:lastRenderedPageBreak/>
+        <w:t>Figure 1</w:t>
+      </w:r>
+      <w:r>
+        <w:rPr>
+          <w:noProof/>
+        </w:rPr>
+        <w:drawing>
+          <wp:inline distT="0" distB="0" distL="0" distR="0">
+            <wp:extent cx="5943600" cy="3566160"/>
+            <wp:effectExtent l="0" t="0" r="0" b="2540"/>
+            <wp:docPr id="1550907185" name="Picture 1"/>
+            <wp:cNvGraphicFramePr>
+              <a:graphicFrameLocks xmlns:a="http://schemas.openxmlformats.org/drawingml/2006/main" noChangeAspect="1"/>
+            </wp:cNvGraphicFramePr>
+            <a:graphic xmlns:a="http://schemas.openxmlformats.org/drawingml/2006/main">
+              <a:graphicData uri="http://schemas.openxmlformats.org/drawingml/2006/picture">
+                <pic:pic xmlns:pic="http://schemas.openxmlformats.org/drawingml/2006/picture">
+                  <pic:nvPicPr>
+                    <pic:cNvPr id="1550907185" name="Picture 1550907185"/>
+                    <pic:cNvPicPr/>
+                  </pic:nvPicPr>
+                  <pic:blipFill>
+                    <a:blip r:embed="rId9"/>
+                    <a:stretch>
+                      <a:fillRect/>
+                    </a:stretch>
+                  </pic:blipFill>
+                  <pic:spPr>
+                    <a:xfrm>
+                      <a:off x="0" y="0"/>
+                      <a:ext cx="5943600" cy="3566160"/>
+                    </a:xfrm>
+                    <a:prstGeom prst="rect">
+                      <a:avLst/>
+                    </a:prstGeom>
+                  </pic:spPr>
+                </pic:pic>
+              </a:graphicData>
+            </a:graphic>
+          </wp:inline>
+        </w:drawing>
+      </w:r>
+    </w:p>
+    <w:p>
+      <w:r>
+        <w:br w:type="page"/>
+      </w:r>
+    </w:p>
+    <w:p>
+      <w:pPr>
+        <w:spacing w:after="0" w:line="480" w:lineRule="auto"/>
+        <w:ind w:left="720"/>
+      </w:pPr>
+      <w:r>
+        <w:lastRenderedPageBreak/>
+        <w:t>Figure 2.</w:t>
+      </w:r>
+      <w:r>
+        <w:rPr>
+          <w:noProof/>
+        </w:rPr>
+        <w:drawing>
+          <wp:inline distT="0" distB="0" distL="0" distR="0">
+            <wp:extent cx="5943600" cy="2971800"/>
+            <wp:effectExtent l="0" t="0" r="0" b="0"/>
+            <wp:docPr id="866319233" name="Picture 2"/>
+            <wp:cNvGraphicFramePr>
+              <a:graphicFrameLocks xmlns:a="http://schemas.openxmlformats.org/drawingml/2006/main" noChangeAspect="1"/>
+            </wp:cNvGraphicFramePr>
+            <a:graphic xmlns:a="http://schemas.openxmlformats.org/drawingml/2006/main">
+              <a:graphicData uri="http://schemas.openxmlformats.org/drawingml/2006/picture">
+                <pic:pic xmlns:pic="http://schemas.openxmlformats.org/drawingml/2006/picture">
+                  <pic:nvPicPr>
+                    <pic:cNvPr id="866319233" name="Picture 866319233"/>
+                    <pic:cNvPicPr/>
+                  </pic:nvPicPr>
+                  <pic:blipFill>
+                    <a:blip r:embed="rId10"/>
+                    <a:stretch>
+                      <a:fillRect/>
+                    </a:stretch>
+                  </pic:blipFill>
+                  <pic:spPr>
+                    <a:xfrm>
+                      <a:off x="0" y="0"/>
+                      <a:ext cx="5943600" cy="2971800"/>
+                    </a:xfrm>
+                    <a:prstGeom prst="rect">
+                      <a:avLst/>
+                    </a:prstGeom>
+                  </pic:spPr>
+                </pic:pic>
+              </a:graphicData>
+            </a:graphic>
+          </wp:inline>
+        </w:drawing>
+      </w:r>
+    </w:p>
+    <w:p>
+      <w:r>
+        <w:br w:type="page"/>
+      </w:r>
+    </w:p>
+    <w:p>
+      <w:pPr>
+        <w:spacing w:after="0" w:line="480" w:lineRule="auto"/>
+        <w:ind w:left="720"/>
+      </w:pPr>
+      <w:r>
+        <w:lastRenderedPageBreak/>
+        <w:t>Figure 3.</w:t>
+      </w:r>
+      <w:r>
+        <w:rPr>
+          <w:noProof/>
+        </w:rPr>
+        <w:drawing>
+          <wp:inline distT="0" distB="0" distL="0" distR="0">
+            <wp:extent cx="5943600" cy="4086225"/>
+            <wp:effectExtent l="0" t="0" r="0" b="3175"/>
+            <wp:docPr id="1680203363" name="Picture 3"/>
+            <wp:cNvGraphicFramePr>
+              <a:graphicFrameLocks xmlns:a="http://schemas.openxmlformats.org/drawingml/2006/main" noChangeAspect="1"/>
+            </wp:cNvGraphicFramePr>
+            <a:graphic xmlns:a="http://schemas.openxmlformats.org/drawingml/2006/main">
+              <a:graphicData uri="http://schemas.openxmlformats.org/drawingml/2006/picture">
+                <pic:pic xmlns:pic="http://schemas.openxmlformats.org/drawingml/2006/picture">
+                  <pic:nvPicPr>
+                    <pic:cNvPr id="1680203363" name="Picture 1680203363"/>
+                    <pic:cNvPicPr/>
+                  </pic:nvPicPr>
+                  <pic:blipFill>
+                    <a:blip r:embed="rId11"/>
+                    <a:stretch>
+                      <a:fillRect/>
+                    </a:stretch>
+                  </pic:blipFill>
+                  <pic:spPr>
+                    <a:xfrm>
+                      <a:off x="0" y="0"/>
+                      <a:ext cx="5943600" cy="4086225"/>
+                    </a:xfrm>
+                    <a:prstGeom prst="rect">
+                      <a:avLst/>
+                    </a:prstGeom>
+                  </pic:spPr>
+                </pic:pic>
+              </a:graphicData>
+            </a:graphic>
+          </wp:inline>
+        </w:drawing>
+      </w:r>
     </w:p>
     <w:sectPr>
-      <w:headerReference w:type="default" r:id="rId9"/>
+      <w:headerReference w:type="default" r:id="rId12"/>
       <w:pgSz w:w="12240" w:h="15840"/>
       <w:pgMar w:top="1440" w:right="1440" w:bottom="1440" w:left="1440" w:header="720" w:footer="720" w:gutter="0"/>
       <w:cols w:space="720"/>

</xml_diff>